<commit_message>
Add text to 1st stairs cutscene, Add Characters to characters prefab,
</commit_message>
<xml_diff>
--- a/docs/Story+Flavor/inter level story.docx
+++ b/docs/Story+Flavor/inter level story.docx
@@ -4,8 +4,13 @@
   <w:body>
     <w:p>
       <w:r>
-        <w:t>What is this story about: heartbreak and abuse</w:t>
-      </w:r>
+        <w:t xml:space="preserve">What is this story about: heartbreak and </w:t>
+      </w:r>
+      <w:proofErr w:type="gramStart"/>
+      <w:r>
+        <w:t>abuse</w:t>
+      </w:r>
+      <w:proofErr w:type="gramEnd"/>
     </w:p>
     <w:p>
       <w:r>
@@ -14,8 +19,13 @@
     </w:p>
     <w:p>
       <w:r>
-        <w:t>What are the stakes: Diego’s recovery</w:t>
-      </w:r>
+        <w:t xml:space="preserve">What are the stakes: Diego’s </w:t>
+      </w:r>
+      <w:proofErr w:type="gramStart"/>
+      <w:r>
+        <w:t>recovery</w:t>
+      </w:r>
+      <w:proofErr w:type="gramEnd"/>
     </w:p>
     <w:p>
       <w:r>
@@ -88,7 +98,13 @@
     </w:p>
     <w:p>
       <w:r>
-        <w:t>Mom- “Diego? Do you need anything? You haven’t left that room for weeks now. You have to start taking care of yourself we’re worried here”</w:t>
+        <w:t xml:space="preserve">Mom- “Diego? Do you need anything? You haven’t left that room for </w:t>
+      </w:r>
+      <w:r>
+        <w:t xml:space="preserve">over a </w:t>
+      </w:r>
+      <w:r>
+        <w:t>week now. You have to start taking care of yourself we’re worried here”</w:t>
       </w:r>
     </w:p>
     <w:p>
@@ -131,7 +147,14 @@
           <w:i/>
           <w:iCs/>
         </w:rPr>
-        <w:t>Mom exits scene</w:t>
+        <w:t>Diego hears his mother's footsteps get quieter, as she gets farther and farther away from his room's door</w:t>
+      </w:r>
+      <w:r>
+        <w:rPr>
+          <w:i/>
+          <w:iCs/>
+        </w:rPr>
+        <w:t xml:space="preserve"> </w:t>
       </w:r>
     </w:p>
     <w:p>
@@ -163,10 +186,12 @@
           <w:bottom w:val="single" w:sz="12" w:space="1" w:color="auto"/>
         </w:pBdr>
       </w:pPr>
+      <w:bookmarkStart w:id="0" w:name="_GoBack"/>
       <w:r>
         <w:t>How should I prepare for the party? … I don’t even know that much huh, I really am useless</w:t>
       </w:r>
     </w:p>
+    <w:bookmarkEnd w:id="0"/>
     <w:p>
       <w:r>
         <w:t xml:space="preserve">Cut to anxiety, inside room. </w:t>
@@ -180,8 +205,13 @@
           <w:numId w:val="1"/>
         </w:numPr>
       </w:pPr>
-      <w:r>
-        <w:t>Oh what happened here? This is a mess. I hadn’t seen something so bad since grandma died!</w:t>
+      <w:proofErr w:type="gramStart"/>
+      <w:r>
+        <w:t>Oh</w:t>
+      </w:r>
+      <w:proofErr w:type="gramEnd"/>
+      <w:r>
+        <w:t xml:space="preserve"> what happened here? This is a mess. I hadn’t seen something so bad since grandma died!</w:t>
       </w:r>
     </w:p>
     <w:p/>
@@ -339,16 +369,7 @@
     </w:p>
     <w:p>
       <w:r>
-        <w:t xml:space="preserve">D- </w:t>
-      </w:r>
-      <w:r>
-        <w:t>I need cook something, shower, and find something</w:t>
-      </w:r>
-      <w:r>
-        <w:t xml:space="preserve"> </w:t>
-      </w:r>
-      <w:r>
-        <w:t>to wear.</w:t>
+        <w:t>D- I need cook something, shower, and find something to wear.</w:t>
       </w:r>
     </w:p>
     <w:p>
@@ -386,14 +407,13 @@
     </w:p>
     <w:p>
       <w:r>
-        <w:t xml:space="preserve">D- </w:t>
-      </w:r>
-      <w:r>
-        <w:t xml:space="preserve">Ok so the party is in 2 hours, </w:t>
-      </w:r>
-      <w:r>
-        <w:t>that’s definitely not</w:t>
-      </w:r>
+        <w:t xml:space="preserve">D- Ok so the party is in 2 hours, that’s </w:t>
+      </w:r>
+      <w:proofErr w:type="gramStart"/>
+      <w:r>
+        <w:t>definitely not</w:t>
+      </w:r>
+      <w:proofErr w:type="gramEnd"/>
       <w:r>
         <w:t xml:space="preserve"> enough time to get all the preparations done.</w:t>
       </w:r>
@@ -551,16 +571,32 @@
     </w:p>
     <w:p>
       <w:pPr>
+        <w:pBdr>
+          <w:bottom w:val="single" w:sz="12" w:space="1" w:color="auto"/>
+        </w:pBdr>
+      </w:pPr>
+      <w:r>
+        <w:t>Bad-</w:t>
+      </w:r>
+      <w:r>
+        <w:t xml:space="preserve"> He reaches the door of the bar but decides to leave</w:t>
+      </w:r>
+    </w:p>
+    <w:p>
+      <w:r>
+        <w:t>D- Okay, I’m</w:t>
+      </w:r>
+      <w:r>
+        <w:t xml:space="preserve"> here</w:t>
+      </w:r>
+    </w:p>
+    <w:p/>
+    <w:p>
+      <w:pPr>
         <w:rPr>
           <w:u w:val="single"/>
         </w:rPr>
       </w:pPr>
-      <w:r>
-        <w:t>Bad-</w:t>
-      </w:r>
-      <w:r>
-        <w:t xml:space="preserve"> He reaches the door of the bar but decides to leave</w:t>
-      </w:r>
     </w:p>
     <w:p>
       <w:pPr>
@@ -717,10 +753,16 @@
     </w:p>
     <w:p>
       <w:r>
-        <w:t>Bad-</w:t>
-      </w:r>
-      <w:r>
-        <w:t xml:space="preserve">  Is approached by new person, but makes a small mistake (like stuttering), person laughs at his embarrassment, he takes offense to that and decides to leave mid conversation.</w:t>
+        <w:t>Bad</w:t>
+      </w:r>
+      <w:r>
+        <w:t>-</w:t>
+      </w:r>
+      <w:r>
+        <w:t xml:space="preserve"> Is</w:t>
+      </w:r>
+      <w:r>
+        <w:t xml:space="preserve"> approached by new person, but makes a small mistake (like stuttering), person laughs at his embarrassment, he takes offense to that and decides to leave mid conversation.</w:t>
       </w:r>
     </w:p>
     <w:p>
@@ -749,7 +791,15 @@
         <w:t xml:space="preserve">Best- </w:t>
       </w:r>
       <w:r>
-        <w:t>For the best ending we’ll mention all of the previous “how it affects the ending”’s + actually say that Diego and this new person are dating</w:t>
+        <w:t xml:space="preserve">For the best ending we’ll mention all of the previous “how it affects the </w:t>
+      </w:r>
+      <w:proofErr w:type="spellStart"/>
+      <w:r>
+        <w:t>ending”’s</w:t>
+      </w:r>
+      <w:proofErr w:type="spellEnd"/>
+      <w:r>
+        <w:t xml:space="preserve"> + actually say that Diego and this new person are dating</w:t>
       </w:r>
     </w:p>
     <w:p>
@@ -761,11 +811,21 @@
         <w:t xml:space="preserve">Neutral- </w:t>
       </w:r>
       <w:r>
-        <w:t xml:space="preserve">We mention all of the previous </w:t>
-      </w:r>
-      <w:r>
-        <w:t>“how it affects the ending”’s</w:t>
-      </w:r>
+        <w:t xml:space="preserve">We mention </w:t>
+      </w:r>
+      <w:proofErr w:type="gramStart"/>
+      <w:r>
+        <w:t>all of</w:t>
+      </w:r>
+      <w:proofErr w:type="gramEnd"/>
+      <w:r>
+        <w:t xml:space="preserve"> the previous “how it affects the </w:t>
+      </w:r>
+      <w:proofErr w:type="spellStart"/>
+      <w:r>
+        <w:t>ending”’s</w:t>
+      </w:r>
+      <w:proofErr w:type="spellEnd"/>
       <w:r>
         <w:t xml:space="preserve"> + we’ll say something like “yet somewhere deep inside of the heart, lie some wounds that have never healed. You get the feeling things could have gone better”</w:t>
       </w:r>
@@ -779,14 +839,49 @@
         <w:t xml:space="preserve">Worst- </w:t>
       </w:r>
       <w:r>
-        <w:t>You thought this horrible day was over, but then you see them. You try to walk past them but then : “Wait, Diego! Please, let’s come back together. I know I’ve done wrong and I promise it’ll never happen again. Everything I did</w:t>
+        <w:t xml:space="preserve">You thought this horrible day was over, but then you see them. You try to walk past them but </w:t>
+      </w:r>
+      <w:proofErr w:type="gramStart"/>
+      <w:r>
+        <w:t>then :</w:t>
+      </w:r>
+      <w:proofErr w:type="gramEnd"/>
+      <w:r>
+        <w:t xml:space="preserve"> “Wait, Diego! Please, let’s come back together. I know I’ve done wrong and I promise it’ll never happen again. Everything I did</w:t>
       </w:r>
       <w:r>
         <w:t>, I did because I love you” You find yourself unable to resist, so you come back with them</w:t>
       </w:r>
-      <w:bookmarkStart w:id="0" w:name="_GoBack"/>
-      <w:bookmarkEnd w:id="0"/>
-    </w:p>
+    </w:p>
+    <w:p>
+      <w:r>
+        <w:rPr>
+          <w:color w:val="FF0000"/>
+        </w:rPr>
+        <w:t xml:space="preserve">And </w:t>
+      </w:r>
+      <w:proofErr w:type="gramStart"/>
+      <w:r>
+        <w:rPr>
+          <w:color w:val="FF0000"/>
+        </w:rPr>
+        <w:t>also</w:t>
+      </w:r>
+      <w:proofErr w:type="gramEnd"/>
+      <w:r>
+        <w:rPr>
+          <w:color w:val="FF0000"/>
+        </w:rPr>
+        <w:t xml:space="preserve"> maybe </w:t>
+      </w:r>
+      <w:r>
+        <w:t xml:space="preserve">Add moment where Diego is being touched inappropriately by Taylor, and he asks for help, but no one helps him cause he’s a man. People laugh and or/are like </w:t>
+      </w:r>
+      <w:r>
+        <w:t>“hell yeah, someone’s getting laid”.</w:t>
+      </w:r>
+    </w:p>
+    <w:p/>
     <w:p>
       <w:pPr>
         <w:rPr>
@@ -821,20 +916,48 @@
         <w:rPr>
           <w:strike/>
         </w:rPr>
-        <w:t>Good- Is able to love self and others</w:t>
-      </w:r>
-    </w:p>
-    <w:p>
-      <w:pPr>
-        <w:rPr>
-          <w:strike/>
-        </w:rPr>
-      </w:pPr>
-      <w:r>
-        <w:rPr>
-          <w:strike/>
-        </w:rPr>
-        <w:t xml:space="preserve">Neutral- is able to love others, but not </w:t>
+        <w:t xml:space="preserve">Good- </w:t>
+      </w:r>
+      <w:proofErr w:type="gramStart"/>
+      <w:r>
+        <w:rPr>
+          <w:strike/>
+        </w:rPr>
+        <w:t>Is able to</w:t>
+      </w:r>
+      <w:proofErr w:type="gramEnd"/>
+      <w:r>
+        <w:rPr>
+          <w:strike/>
+        </w:rPr>
+        <w:t xml:space="preserve"> love self and others</w:t>
+      </w:r>
+    </w:p>
+    <w:p>
+      <w:pPr>
+        <w:rPr>
+          <w:strike/>
+        </w:rPr>
+      </w:pPr>
+      <w:r>
+        <w:rPr>
+          <w:strike/>
+        </w:rPr>
+        <w:t xml:space="preserve">Neutral- </w:t>
+      </w:r>
+      <w:proofErr w:type="gramStart"/>
+      <w:r>
+        <w:rPr>
+          <w:strike/>
+        </w:rPr>
+        <w:t>is able to</w:t>
+      </w:r>
+      <w:proofErr w:type="gramEnd"/>
+      <w:r>
+        <w:rPr>
+          <w:strike/>
+        </w:rPr>
+        <w:t xml:space="preserve"> love others, but not </w:t>
       </w:r>
       <w:r>
         <w:rPr>
@@ -897,8 +1020,21 @@
         <w:rPr>
           <w:strike/>
         </w:rPr>
-        <w:lastRenderedPageBreak/>
-        <w:t>Overall story :Decide whether to leave the house to go to a party</w:t>
+        <w:t xml:space="preserve">Overall </w:t>
+      </w:r>
+      <w:proofErr w:type="gramStart"/>
+      <w:r>
+        <w:rPr>
+          <w:strike/>
+        </w:rPr>
+        <w:t>story :Decide</w:t>
+      </w:r>
+      <w:proofErr w:type="gramEnd"/>
+      <w:r>
+        <w:rPr>
+          <w:strike/>
+        </w:rPr>
+        <w:t xml:space="preserve"> whether to leave the house to go to a party</w:t>
       </w:r>
     </w:p>
     <w:p>

</xml_diff>

<commit_message>
Add cellphone texts, and stairs to greenhouse
The stairs to the greenhouse still need a flag system to work though
</commit_message>
<xml_diff>
--- a/docs/Story+Flavor/inter level story.docx
+++ b/docs/Story+Flavor/inter level story.docx
@@ -317,7 +317,13 @@
     </w:p>
     <w:p>
       <w:r>
-        <w:t xml:space="preserve">D- I need </w:t>
+        <w:t>D- I need</w:t>
+      </w:r>
+      <w:r>
+        <w:t xml:space="preserve"> to</w:t>
+      </w:r>
+      <w:r>
+        <w:t xml:space="preserve"> </w:t>
       </w:r>
       <w:r>
         <w:t xml:space="preserve">cook </w:t>
@@ -360,7 +366,13 @@
     </w:p>
     <w:p>
       <w:r>
-        <w:t>D- I need cook something, shower, and find something to wear.</w:t>
+        <w:t xml:space="preserve">D- I need </w:t>
+      </w:r>
+      <w:r>
+        <w:t xml:space="preserve">to </w:t>
+      </w:r>
+      <w:r>
+        <w:t>cook something, shower, and find something to wear.</w:t>
       </w:r>
     </w:p>
     <w:p>
@@ -413,6 +425,9 @@
       <w:r>
         <w:t>D-I don’t want to think about it, it stresses me out</w:t>
       </w:r>
+      <w:r>
+        <w:t>.</w:t>
+      </w:r>
     </w:p>
     <w:p>
       <w:pPr>
@@ -446,12 +461,24 @@
     </w:p>
     <w:p>
       <w:r>
-        <w:t>D- Great, I’m late. I’ll just grab whatever clothes I have laying around</w:t>
+        <w:t>D- Great, I’m late. I’ll just grab wh</w:t>
+      </w:r>
+      <w:r>
+        <w:t>ichever</w:t>
+      </w:r>
+      <w:r>
+        <w:t xml:space="preserve"> clothes I have laying around</w:t>
+      </w:r>
+      <w:r>
+        <w:t>.</w:t>
       </w:r>
     </w:p>
     <w:p>
       <w:r>
         <w:t>*sniff sniff* Ok it’s not too bad</w:t>
+      </w:r>
+      <w:r>
+        <w:t>.</w:t>
       </w:r>
     </w:p>
     <w:p>
@@ -461,8 +488,13 @@
         </w:pBdr>
       </w:pPr>
       <w:r>
-        <w:t>D- Let’s go</w:t>
-      </w:r>
+        <w:t xml:space="preserve">D- </w:t>
+      </w:r>
+      <w:bookmarkStart w:id="0" w:name="_GoBack"/>
+      <w:r>
+        <w:t>Let’s go</w:t>
+      </w:r>
+      <w:bookmarkEnd w:id="0"/>
     </w:p>
     <w:p>
       <w:pPr>
@@ -689,8 +721,6 @@
         </w:rPr>
         <w:t>Diego</w:t>
       </w:r>
-      <w:bookmarkStart w:id="0" w:name="_GoBack"/>
-      <w:bookmarkEnd w:id="0"/>
     </w:p>
     <w:p/>
     <w:p>

</xml_diff>